<commit_message>
Signed-off-by: Valerie Bachmann <valerie_bachmann@sluz.com>
</commit_message>
<xml_diff>
--- a/doc/Dokumentation.docx
+++ b/doc/Dokumentation.docx
@@ -572,7 +572,7 @@
           <w:r>
             <w:fldChar w:fldCharType="separate"/>
           </w:r>
-          <w:hyperlink w:anchor="_Toc7595404" w:history="1">
+          <w:hyperlink w:anchor="_Toc7638161" w:history="1">
             <w:r>
               <w:rPr>
                 <w:rStyle w:val="Hyperlink"/>
@@ -599,7 +599,7 @@
                 <w:noProof/>
                 <w:webHidden/>
               </w:rPr>
-              <w:instrText xml:space="preserve"> PAGEREF _Toc7595404 \h </w:instrText>
+              <w:instrText xml:space="preserve"> PAGEREF _Toc7638161 \h </w:instrText>
             </w:r>
             <w:r>
               <w:rPr>
@@ -642,7 +642,15 @@
               <w:szCs w:val="22"/>
             </w:rPr>
           </w:pPr>
-          <w:hyperlink w:anchor="_Toc7595405" w:history="1">
+          <w:hyperlink w:anchor="_Toc7638162" w:history="1">
+            <w:r>
+              <w:rPr>
+                <w:rStyle w:val="Hyperlink"/>
+                <w:noProof/>
+                <w:lang w:val="en-US"/>
+              </w:rPr>
+              <w:t>Das GUI-Design</w:t>
+            </w:r>
             <w:r>
               <w:rPr>
                 <w:noProof/>
@@ -662,7 +670,7 @@
                 <w:noProof/>
                 <w:webHidden/>
               </w:rPr>
-              <w:instrText xml:space="preserve"> PAGEREF _Toc7595405 \h </w:instrText>
+              <w:instrText xml:space="preserve"> PAGEREF _Toc7638162 \h </w:instrText>
             </w:r>
             <w:r>
               <w:rPr>
@@ -705,13 +713,13 @@
               <w:szCs w:val="22"/>
             </w:rPr>
           </w:pPr>
-          <w:hyperlink w:anchor="_Toc7595406" w:history="1">
+          <w:hyperlink w:anchor="_Toc7638163" w:history="1">
             <w:r>
               <w:rPr>
                 <w:rStyle w:val="Hyperlink"/>
                 <w:noProof/>
               </w:rPr>
-              <w:t>Programmrichtlinien</w:t>
+              <w:t>Use Cases</w:t>
             </w:r>
             <w:r>
               <w:rPr>
@@ -732,7 +740,7 @@
                 <w:noProof/>
                 <w:webHidden/>
               </w:rPr>
-              <w:instrText xml:space="preserve"> PAGEREF _Toc7595406 \h </w:instrText>
+              <w:instrText xml:space="preserve"> PAGEREF _Toc7638163 \h </w:instrText>
             </w:r>
             <w:r>
               <w:rPr>
@@ -775,13 +783,13 @@
               <w:szCs w:val="22"/>
             </w:rPr>
           </w:pPr>
-          <w:hyperlink w:anchor="_Toc7595407" w:history="1">
+          <w:hyperlink w:anchor="_Toc7638164" w:history="1">
             <w:r>
               <w:rPr>
                 <w:rStyle w:val="Hyperlink"/>
                 <w:noProof/>
               </w:rPr>
-              <w:t>Welche Funktionen wurden eingesetzt?</w:t>
+              <w:t>Aktivierungsdiagramm</w:t>
             </w:r>
             <w:r>
               <w:rPr>
@@ -802,7 +810,7 @@
                 <w:noProof/>
                 <w:webHidden/>
               </w:rPr>
-              <w:instrText xml:space="preserve"> PAGEREF _Toc7595407 \h </w:instrText>
+              <w:instrText xml:space="preserve"> PAGEREF _Toc7638164 \h </w:instrText>
             </w:r>
             <w:r>
               <w:rPr>
@@ -845,14 +853,7 @@
               <w:szCs w:val="22"/>
             </w:rPr>
           </w:pPr>
-          <w:hyperlink w:anchor="_Toc7595408" w:history="1">
-            <w:r>
-              <w:rPr>
-                <w:rStyle w:val="Hyperlink"/>
-                <w:noProof/>
-              </w:rPr>
-              <w:t>Teilweise umgesetzte Funktionen</w:t>
-            </w:r>
+          <w:hyperlink w:anchor="_Toc7638165" w:history="1">
             <w:r>
               <w:rPr>
                 <w:noProof/>
@@ -872,7 +873,7 @@
                 <w:noProof/>
                 <w:webHidden/>
               </w:rPr>
-              <w:instrText xml:space="preserve"> PAGEREF _Toc7595408 \h </w:instrText>
+              <w:instrText xml:space="preserve"> PAGEREF _Toc7638165 \h </w:instrText>
             </w:r>
             <w:r>
               <w:rPr>
@@ -915,13 +916,13 @@
               <w:szCs w:val="22"/>
             </w:rPr>
           </w:pPr>
-          <w:hyperlink w:anchor="_Toc7595409" w:history="1">
+          <w:hyperlink w:anchor="_Toc7638166" w:history="1">
             <w:r>
               <w:rPr>
                 <w:rStyle w:val="Hyperlink"/>
                 <w:noProof/>
               </w:rPr>
-              <w:t>Bekannte Fehler/Bugs</w:t>
+              <w:t>Programmrichtlinien</w:t>
             </w:r>
             <w:r>
               <w:rPr>
@@ -942,7 +943,7 @@
                 <w:noProof/>
                 <w:webHidden/>
               </w:rPr>
-              <w:instrText xml:space="preserve"> PAGEREF _Toc7595409 \h </w:instrText>
+              <w:instrText xml:space="preserve"> PAGEREF _Toc7638166 \h </w:instrText>
             </w:r>
             <w:r>
               <w:rPr>
@@ -985,13 +986,13 @@
               <w:szCs w:val="22"/>
             </w:rPr>
           </w:pPr>
-          <w:hyperlink w:anchor="_Toc7595410" w:history="1">
+          <w:hyperlink w:anchor="_Toc7638167" w:history="1">
             <w:r>
               <w:rPr>
                 <w:rStyle w:val="Hyperlink"/>
                 <w:noProof/>
               </w:rPr>
-              <w:t>Use Cases</w:t>
+              <w:t>Welche Funktionen wurden eingesetzt?</w:t>
             </w:r>
             <w:r>
               <w:rPr>
@@ -1012,7 +1013,7 @@
                 <w:noProof/>
                 <w:webHidden/>
               </w:rPr>
-              <w:instrText xml:space="preserve"> PAGEREF _Toc7595410 \h </w:instrText>
+              <w:instrText xml:space="preserve"> PAGEREF _Toc7638167 \h </w:instrText>
             </w:r>
             <w:r>
               <w:rPr>
@@ -1032,7 +1033,7 @@
                 <w:noProof/>
                 <w:webHidden/>
               </w:rPr>
-              <w:t>3</w:t>
+              <w:t>4</w:t>
             </w:r>
             <w:r>
               <w:rPr>
@@ -1055,13 +1056,13 @@
               <w:szCs w:val="22"/>
             </w:rPr>
           </w:pPr>
-          <w:hyperlink w:anchor="_Toc7595411" w:history="1">
+          <w:hyperlink w:anchor="_Toc7638168" w:history="1">
             <w:r>
               <w:rPr>
                 <w:rStyle w:val="Hyperlink"/>
                 <w:noProof/>
               </w:rPr>
-              <w:t>Aktivierungsdiagramm</w:t>
+              <w:t>Teilweise umgesetzte Funktionen</w:t>
             </w:r>
             <w:r>
               <w:rPr>
@@ -1082,7 +1083,7 @@
                 <w:noProof/>
                 <w:webHidden/>
               </w:rPr>
-              <w:instrText xml:space="preserve"> PAGEREF _Toc7595411 \h </w:instrText>
+              <w:instrText xml:space="preserve"> PAGEREF _Toc7638168 \h </w:instrText>
             </w:r>
             <w:r>
               <w:rPr>
@@ -1102,7 +1103,7 @@
                 <w:noProof/>
                 <w:webHidden/>
               </w:rPr>
-              <w:t>3</w:t>
+              <w:t>4</w:t>
             </w:r>
             <w:r>
               <w:rPr>
@@ -1125,7 +1126,14 @@
               <w:szCs w:val="22"/>
             </w:rPr>
           </w:pPr>
-          <w:hyperlink w:anchor="_Toc7595412" w:history="1">
+          <w:hyperlink w:anchor="_Toc7638169" w:history="1">
+            <w:r>
+              <w:rPr>
+                <w:rStyle w:val="Hyperlink"/>
+                <w:noProof/>
+              </w:rPr>
+              <w:t>Bekannte Fehler/Bugs</w:t>
+            </w:r>
             <w:r>
               <w:rPr>
                 <w:noProof/>
@@ -1145,7 +1153,7 @@
                 <w:noProof/>
                 <w:webHidden/>
               </w:rPr>
-              <w:instrText xml:space="preserve"> PAGEREF _Toc7595412 \h </w:instrText>
+              <w:instrText xml:space="preserve"> PAGEREF _Toc7638169 \h </w:instrText>
             </w:r>
             <w:r>
               <w:rPr>
@@ -1188,7 +1196,7 @@
               <w:szCs w:val="22"/>
             </w:rPr>
           </w:pPr>
-          <w:hyperlink w:anchor="_Toc7595413" w:history="1">
+          <w:hyperlink w:anchor="_Toc7638170" w:history="1">
             <w:r>
               <w:rPr>
                 <w:rStyle w:val="Hyperlink"/>
@@ -1215,7 +1223,7 @@
                 <w:noProof/>
                 <w:webHidden/>
               </w:rPr>
-              <w:instrText xml:space="preserve"> PAGEREF _Toc7595413 \h </w:instrText>
+              <w:instrText xml:space="preserve"> PAGEREF _Toc7638170 \h </w:instrText>
             </w:r>
             <w:r>
               <w:rPr>
@@ -1258,7 +1266,7 @@
               <w:szCs w:val="22"/>
             </w:rPr>
           </w:pPr>
-          <w:hyperlink w:anchor="_Toc7595414" w:history="1">
+          <w:hyperlink w:anchor="_Toc7638171" w:history="1">
             <w:r>
               <w:rPr>
                 <w:rStyle w:val="Hyperlink"/>
@@ -1285,7 +1293,7 @@
                 <w:noProof/>
                 <w:webHidden/>
               </w:rPr>
-              <w:instrText xml:space="preserve"> PAGEREF _Toc7595414 \h </w:instrText>
+              <w:instrText xml:space="preserve"> PAGEREF _Toc7638171 \h </w:instrText>
             </w:r>
             <w:r>
               <w:rPr>
@@ -1328,7 +1336,7 @@
               <w:szCs w:val="22"/>
             </w:rPr>
           </w:pPr>
-          <w:hyperlink w:anchor="_Toc7595415" w:history="1">
+          <w:hyperlink w:anchor="_Toc7638172" w:history="1">
             <w:r>
               <w:rPr>
                 <w:rStyle w:val="Hyperlink"/>
@@ -1355,7 +1363,7 @@
                 <w:noProof/>
                 <w:webHidden/>
               </w:rPr>
-              <w:instrText xml:space="preserve"> PAGEREF _Toc7595415 \h </w:instrText>
+              <w:instrText xml:space="preserve"> PAGEREF _Toc7638172 \h </w:instrText>
             </w:r>
             <w:r>
               <w:rPr>
@@ -1420,7 +1428,7 @@
       <w:pPr>
         <w:pStyle w:val="berschrift2"/>
       </w:pPr>
-      <w:bookmarkStart w:id="0" w:name="_Toc7595404"/>
+      <w:bookmarkStart w:id="0" w:name="_Toc7638161"/>
       <w:r>
         <w:t>Einleitung</w:t>
       </w:r>
@@ -1435,10 +1443,7 @@
       </w:r>
       <w:bookmarkEnd w:id="0"/>
     </w:p>
-    <w:p>
-      <w:bookmarkStart w:id="1" w:name="_GoBack"/>
-      <w:bookmarkEnd w:id="1"/>
-    </w:p>
+    <w:p/>
     <w:p>
       <w:r>
         <w:t>In dieser Dokumentation werde ich aufzeigen, was ich im M318 als Projektarbeit gemacht habe. Das Endprodukt soll eine ÖV-Applikation sein, die einfach und ergonomisch bedienbar ist.</w:t>
@@ -1468,7 +1473,13 @@
         <w:t xml:space="preserve"> des Schweizerischen öffentlichen Verkehr</w:t>
       </w:r>
       <w:r>
-        <w:t xml:space="preserve"> anzeigen.</w:t>
+        <w:t xml:space="preserve"> anzeigen</w:t>
+      </w:r>
+      <w:r>
+        <w:t xml:space="preserve"> (ähnlich wie die SBB-App)</w:t>
+      </w:r>
+      <w:r>
+        <w:t>.</w:t>
       </w:r>
       <w:r>
         <w:t xml:space="preserve"> </w:t>
@@ -1477,9 +1488,11 @@
     <w:p>
       <w:pPr>
         <w:pStyle w:val="berschrift2"/>
+        <w:rPr>
+          <w:lang w:val="en-US"/>
+        </w:rPr>
       </w:pPr>
-      <w:bookmarkStart w:id="2" w:name="_Toc7595364"/>
-      <w:bookmarkStart w:id="3" w:name="_Toc7595405"/>
+      <w:bookmarkStart w:id="1" w:name="_Toc7638162"/>
       <w:r>
         <w:rPr>
           <w:noProof/>
@@ -1487,11 +1500,11 @@
         <w:drawing>
           <wp:anchor distT="0" distB="0" distL="114300" distR="114300" simplePos="0" relativeHeight="251664384" behindDoc="0" locked="0" layoutInCell="1" allowOverlap="1">
             <wp:simplePos x="0" y="0"/>
-            <wp:positionH relativeFrom="column">
-              <wp:posOffset>-2868</wp:posOffset>
+            <wp:positionH relativeFrom="margin">
+              <wp:align>right</wp:align>
             </wp:positionH>
             <wp:positionV relativeFrom="paragraph">
-              <wp:posOffset>23705</wp:posOffset>
+              <wp:posOffset>346744</wp:posOffset>
             </wp:positionV>
             <wp:extent cx="5760720" cy="3536315"/>
             <wp:effectExtent l="0" t="0" r="0" b="6985"/>
@@ -1541,331 +1554,43 @@
           </wp:anchor>
         </w:drawing>
       </w:r>
-      <w:bookmarkEnd w:id="2"/>
-      <w:bookmarkEnd w:id="3"/>
+      <w:r>
+        <w:rPr>
+          <w:lang w:val="en-US"/>
+        </w:rPr>
+        <w:t>Das GUI-Design</w:t>
+      </w:r>
+      <w:bookmarkEnd w:id="1"/>
     </w:p>
     <w:p>
       <w:pPr>
         <w:pStyle w:val="berschrift2"/>
       </w:pPr>
-      <w:bookmarkStart w:id="4" w:name="_Toc7595406"/>
-      <w:r>
-        <w:t>Programmrichtlinien</w:t>
-      </w:r>
+      <w:bookmarkStart w:id="2" w:name="_Toc7595364"/>
+      <w:bookmarkStart w:id="3" w:name="_Toc7638163"/>
+      <w:r>
+        <w:t>Use Cases</w:t>
+      </w:r>
+      <w:bookmarkEnd w:id="3"/>
+    </w:p>
+    <w:p>
+      <w:r>
+        <w:t>Das folgende Use Case stammt von den Anforderungen A001-A003.</w:t>
+      </w:r>
+      <w:bookmarkStart w:id="4" w:name="_GoBack"/>
       <w:bookmarkEnd w:id="4"/>
-    </w:p>
-    <w:p/>
-    <w:p>
-      <w:pPr>
-        <w:pStyle w:val="Untertitel"/>
-        <w:rPr>
-          <w:rStyle w:val="SchwacheHervorhebung"/>
-        </w:rPr>
-      </w:pPr>
-      <w:r>
-        <w:rPr>
-          <w:rStyle w:val="SchwacheHervorhebung"/>
-        </w:rPr>
-        <w:t>Naming Conventions</w:t>
-      </w:r>
-    </w:p>
-    <w:p>
-      <w:pPr>
-        <w:rPr>
-          <w:lang w:val="en-US"/>
-        </w:rPr>
-      </w:pPr>
-      <w:proofErr w:type="spellStart"/>
-      <w:r>
-        <w:rPr>
-          <w:lang w:val="en-US"/>
-        </w:rPr>
-        <w:t>Variablen</w:t>
-      </w:r>
-      <w:proofErr w:type="spellEnd"/>
-      <w:r>
-        <w:rPr>
-          <w:lang w:val="en-US"/>
-        </w:rPr>
-        <w:t>: camelCase</w:t>
-      </w:r>
-    </w:p>
-    <w:p>
-      <w:pPr>
-        <w:rPr>
-          <w:lang w:val="en-US"/>
-        </w:rPr>
-      </w:pPr>
-      <w:proofErr w:type="spellStart"/>
-      <w:r>
-        <w:rPr>
-          <w:lang w:val="en-US"/>
-        </w:rPr>
-        <w:t>Eigenschaften</w:t>
-      </w:r>
-      <w:proofErr w:type="spellEnd"/>
-      <w:r>
-        <w:rPr>
-          <w:lang w:val="en-US"/>
-        </w:rPr>
-        <w:t xml:space="preserve">: </w:t>
-      </w:r>
-      <w:proofErr w:type="spellStart"/>
-      <w:r>
-        <w:rPr>
-          <w:lang w:val="en-US"/>
-        </w:rPr>
-        <w:t>PascalCase</w:t>
-      </w:r>
-      <w:proofErr w:type="spellEnd"/>
-    </w:p>
-    <w:p>
-      <w:pPr>
-        <w:rPr>
-          <w:lang w:val="en-US"/>
-        </w:rPr>
-      </w:pPr>
-      <w:proofErr w:type="spellStart"/>
-      <w:r>
-        <w:rPr>
-          <w:lang w:val="en-US"/>
-        </w:rPr>
-        <w:t>Methoden</w:t>
-      </w:r>
-      <w:proofErr w:type="spellEnd"/>
-      <w:r>
-        <w:rPr>
-          <w:lang w:val="en-US"/>
-        </w:rPr>
-        <w:t xml:space="preserve">: </w:t>
-      </w:r>
-      <w:proofErr w:type="spellStart"/>
-      <w:r>
-        <w:rPr>
-          <w:lang w:val="en-US"/>
-        </w:rPr>
-        <w:t>PascalCase</w:t>
-      </w:r>
-      <w:proofErr w:type="spellEnd"/>
-    </w:p>
-    <w:p>
-      <w:pPr>
-        <w:rPr>
-          <w:lang w:val="en-US"/>
-        </w:rPr>
-      </w:pPr>
-      <w:r>
-        <w:rPr>
-          <w:lang w:val="en-US"/>
-        </w:rPr>
-        <w:t xml:space="preserve">Klassen: </w:t>
-      </w:r>
-      <w:proofErr w:type="spellStart"/>
-      <w:r>
-        <w:rPr>
-          <w:lang w:val="en-US"/>
-        </w:rPr>
-        <w:t>PascalCase</w:t>
-      </w:r>
-      <w:proofErr w:type="spellEnd"/>
-    </w:p>
-    <w:p>
-      <w:pPr>
-        <w:rPr>
-          <w:lang w:val="en-US"/>
-        </w:rPr>
-      </w:pPr>
-      <w:r>
-        <w:rPr>
-          <w:lang w:val="en-US"/>
-        </w:rPr>
-        <w:t>GUI-Controls: camelCase</w:t>
-      </w:r>
-    </w:p>
-    <w:p>
-      <w:pPr>
-        <w:rPr>
-          <w:lang w:val="en-US"/>
-        </w:rPr>
-      </w:pPr>
-    </w:p>
-    <w:p>
-      <w:pPr>
-        <w:pStyle w:val="Untertitel"/>
-        <w:rPr>
-          <w:rStyle w:val="SchwacheHervorhebung"/>
-        </w:rPr>
-      </w:pPr>
-      <w:r>
-        <w:rPr>
-          <w:rStyle w:val="SchwacheHervorhebung"/>
-        </w:rPr>
-        <w:t>Statements</w:t>
-      </w:r>
-    </w:p>
-    <w:p>
-      <w:r>
-        <w:t xml:space="preserve">Mein Code wurde mit </w:t>
-      </w:r>
-      <w:proofErr w:type="spellStart"/>
-      <w:r>
-        <w:t>Indentation</w:t>
-      </w:r>
-      <w:proofErr w:type="spellEnd"/>
-      <w:r>
-        <w:t xml:space="preserve"> geschrieben. </w:t>
-      </w:r>
-    </w:p>
-    <w:p>
-      <w:r>
-        <w:t>New L</w:t>
-      </w:r>
-      <w:r>
-        <w:t xml:space="preserve">ines? </w:t>
-      </w:r>
-      <w:proofErr w:type="spellStart"/>
-      <w:r>
-        <w:t>I</w:t>
-      </w:r>
-      <w:r>
-        <w:t>n</w:t>
-      </w:r>
-      <w:r>
-        <w:t>dentation</w:t>
-      </w:r>
-      <w:proofErr w:type="spellEnd"/>
-      <w:r>
-        <w:t>?</w:t>
-      </w:r>
-    </w:p>
-    <w:p/>
-    <w:p>
-      <w:pPr>
-        <w:pStyle w:val="Untertitel"/>
-        <w:rPr>
-          <w:rStyle w:val="SchwacheHervorhebung"/>
-        </w:rPr>
-      </w:pPr>
-      <w:r>
-        <w:rPr>
-          <w:rStyle w:val="SchwacheHervorhebung"/>
-        </w:rPr>
-        <w:t>Comments</w:t>
-      </w:r>
-    </w:p>
-    <w:p>
-      <w:r>
-        <w:t>Bei jeder neuen Funktion</w:t>
-      </w:r>
-      <w:r>
-        <w:t xml:space="preserve"> wird zuoberst kommentiert, was diese Funktion macht. </w:t>
-      </w:r>
-    </w:p>
-    <w:p>
-      <w:r>
-        <w:t>Alle</w:t>
-      </w:r>
-      <w:r>
-        <w:t>s was</w:t>
-      </w:r>
-      <w:r>
-        <w:t xml:space="preserve"> </w:t>
-      </w:r>
-      <w:proofErr w:type="spellStart"/>
-      <w:r>
-        <w:t>public</w:t>
-      </w:r>
-      <w:proofErr w:type="spellEnd"/>
-      <w:r>
-        <w:t xml:space="preserve"> ist wurde ko</w:t>
-      </w:r>
-      <w:r>
-        <w:t>mmenti</w:t>
-      </w:r>
-      <w:r>
-        <w:t>ert</w:t>
-      </w:r>
-      <w:r>
-        <w:t>.</w:t>
-      </w:r>
     </w:p>
     <w:p>
       <w:pPr>
         <w:pStyle w:val="berschrift2"/>
       </w:pPr>
-      <w:bookmarkStart w:id="5" w:name="_Toc7595407"/>
-      <w:r>
-        <w:t>Welche Funktionen wurden eingesetzt?</w:t>
-      </w:r>
-      <w:bookmarkEnd w:id="5"/>
-    </w:p>
-    <w:p>
-      <w:pPr>
-        <w:pStyle w:val="berschrift2"/>
-      </w:pPr>
-    </w:p>
-    <w:p>
-      <w:pPr>
-        <w:pStyle w:val="berschrift2"/>
-      </w:pPr>
-      <w:bookmarkStart w:id="6" w:name="_Toc7595408"/>
-      <w:r>
-        <w:t>Teilweise umgesetzte Funktionen</w:t>
-      </w:r>
-      <w:bookmarkEnd w:id="6"/>
-    </w:p>
-    <w:p>
-      <w:pPr>
-        <w:pStyle w:val="berschrift2"/>
-      </w:pPr>
-    </w:p>
-    <w:p>
-      <w:pPr>
-        <w:pStyle w:val="berschrift2"/>
-      </w:pPr>
-      <w:bookmarkStart w:id="7" w:name="_Toc7595409"/>
-      <w:r>
-        <w:t>Bekannte Fehler/Bugs</w:t>
-      </w:r>
-      <w:bookmarkEnd w:id="7"/>
-    </w:p>
-    <w:p>
-      <w:pPr>
-        <w:pStyle w:val="berschrift2"/>
-      </w:pPr>
-    </w:p>
-    <w:p>
-      <w:pPr>
-        <w:pStyle w:val="berschrift2"/>
-      </w:pPr>
-      <w:bookmarkStart w:id="8" w:name="_Toc7595410"/>
-      <w:r>
-        <w:t>Use Cases</w:t>
-      </w:r>
-      <w:bookmarkEnd w:id="8"/>
-    </w:p>
-    <w:p>
-      <w:r>
-        <w:t xml:space="preserve">Das folgende Use Case stammt von den Anforderungen </w:t>
-      </w:r>
-      <w:r>
-        <w:t>A001-A003</w:t>
-      </w:r>
-      <w:r>
-        <w:t>.</w:t>
-      </w:r>
-    </w:p>
-    <w:p>
-      <w:pPr>
-        <w:pStyle w:val="berschrift2"/>
-      </w:pPr>
-      <w:bookmarkStart w:id="9" w:name="_Toc7595411"/>
+      <w:bookmarkStart w:id="5" w:name="_Toc7638164"/>
       <w:r>
         <w:rPr>
           <w:noProof/>
         </w:rPr>
         <w:drawing>
-          <wp:anchor distT="0" distB="0" distL="114300" distR="114300" simplePos="0" relativeHeight="251662336" behindDoc="0" locked="0" layoutInCell="1" allowOverlap="1">
+          <wp:anchor distT="0" distB="0" distL="114300" distR="114300" simplePos="0" relativeHeight="251666432" behindDoc="0" locked="0" layoutInCell="1" allowOverlap="1" wp14:anchorId="57637D6D" wp14:editId="1ECF973D">
             <wp:simplePos x="0" y="0"/>
             <wp:positionH relativeFrom="column">
               <wp:posOffset>69104</wp:posOffset>
@@ -1924,30 +1649,24 @@
       <w:r>
         <w:t>Aktivierungsdiagramm</w:t>
       </w:r>
-      <w:bookmarkEnd w:id="9"/>
-    </w:p>
-    <w:p>
-      <w:r>
-        <w:t xml:space="preserve">Das folgende Aktivierungsdiagramm stammt von der Anforderung </w:t>
-      </w:r>
-      <w:r>
-        <w:t>A002</w:t>
-      </w:r>
-      <w:r>
-        <w:t>.</w:t>
+      <w:bookmarkEnd w:id="5"/>
+    </w:p>
+    <w:p>
+      <w:r>
+        <w:t>Das folgende Aktivierungsdiagramm stammt von der Anforderung A002.</w:t>
       </w:r>
     </w:p>
     <w:p>
       <w:pPr>
         <w:pStyle w:val="berschrift2"/>
       </w:pPr>
-      <w:bookmarkStart w:id="10" w:name="_Toc7595412"/>
+      <w:bookmarkStart w:id="6" w:name="_Toc7638165"/>
       <w:r>
         <w:rPr>
           <w:noProof/>
         </w:rPr>
         <w:drawing>
-          <wp:anchor distT="0" distB="0" distL="114300" distR="114300" simplePos="0" relativeHeight="251663360" behindDoc="0" locked="0" layoutInCell="1" allowOverlap="1" wp14:anchorId="0CD71AD9">
+          <wp:anchor distT="0" distB="0" distL="114300" distR="114300" simplePos="0" relativeHeight="251667456" behindDoc="0" locked="0" layoutInCell="1" allowOverlap="1" wp14:anchorId="1CE9D46E" wp14:editId="51874E8F">
             <wp:simplePos x="0" y="0"/>
             <wp:positionH relativeFrom="column">
               <wp:posOffset>-1298</wp:posOffset>
@@ -1996,33 +1715,315 @@
           </wp:anchor>
         </w:drawing>
       </w:r>
-      <w:bookmarkEnd w:id="10"/>
-    </w:p>
+      <w:bookmarkEnd w:id="6"/>
+    </w:p>
+    <w:bookmarkEnd w:id="2"/>
     <w:p>
       <w:pPr>
         <w:pStyle w:val="berschrift2"/>
       </w:pPr>
-      <w:bookmarkStart w:id="11" w:name="_Toc7595413"/>
-      <w:r>
-        <w:t>Testfälle (Systemtests)</w:t>
-      </w:r>
-      <w:bookmarkEnd w:id="11"/>
     </w:p>
     <w:p>
       <w:pPr>
         <w:pStyle w:val="berschrift2"/>
       </w:pPr>
+      <w:bookmarkStart w:id="7" w:name="_Toc7638166"/>
+      <w:r>
+        <w:t>Programmrichtlinien</w:t>
+      </w:r>
+      <w:bookmarkEnd w:id="7"/>
+    </w:p>
+    <w:p/>
+    <w:p>
+      <w:pPr>
+        <w:pStyle w:val="Untertitel"/>
+        <w:rPr>
+          <w:rStyle w:val="SchwacheHervorhebung"/>
+        </w:rPr>
+      </w:pPr>
+      <w:r>
+        <w:rPr>
+          <w:rStyle w:val="SchwacheHervorhebung"/>
+        </w:rPr>
+        <w:t>Naming Conventions</w:t>
+      </w:r>
+    </w:p>
+    <w:p>
+      <w:r>
+        <w:t xml:space="preserve">Variablen: </w:t>
+      </w:r>
+      <w:proofErr w:type="spellStart"/>
+      <w:r>
+        <w:t>camelCase</w:t>
+      </w:r>
+      <w:proofErr w:type="spellEnd"/>
+    </w:p>
+    <w:p>
+      <w:pPr>
+        <w:rPr>
+          <w:lang w:val="en-US"/>
+        </w:rPr>
+      </w:pPr>
+      <w:proofErr w:type="spellStart"/>
+      <w:r>
+        <w:rPr>
+          <w:lang w:val="en-US"/>
+        </w:rPr>
+        <w:t>Eigenschaften</w:t>
+      </w:r>
+      <w:proofErr w:type="spellEnd"/>
+      <w:r>
+        <w:rPr>
+          <w:lang w:val="en-US"/>
+        </w:rPr>
+        <w:t xml:space="preserve">: </w:t>
+      </w:r>
+      <w:proofErr w:type="spellStart"/>
+      <w:r>
+        <w:rPr>
+          <w:lang w:val="en-US"/>
+        </w:rPr>
+        <w:t>PascalCase</w:t>
+      </w:r>
+      <w:proofErr w:type="spellEnd"/>
+    </w:p>
+    <w:p>
+      <w:pPr>
+        <w:rPr>
+          <w:lang w:val="en-US"/>
+        </w:rPr>
+      </w:pPr>
+      <w:proofErr w:type="spellStart"/>
+      <w:r>
+        <w:rPr>
+          <w:lang w:val="en-US"/>
+        </w:rPr>
+        <w:t>Methoden</w:t>
+      </w:r>
+      <w:proofErr w:type="spellEnd"/>
+      <w:r>
+        <w:rPr>
+          <w:lang w:val="en-US"/>
+        </w:rPr>
+        <w:t xml:space="preserve">: </w:t>
+      </w:r>
+      <w:proofErr w:type="spellStart"/>
+      <w:r>
+        <w:rPr>
+          <w:lang w:val="en-US"/>
+        </w:rPr>
+        <w:t>PascalCase</w:t>
+      </w:r>
+      <w:proofErr w:type="spellEnd"/>
+    </w:p>
+    <w:p>
+      <w:pPr>
+        <w:rPr>
+          <w:lang w:val="en-US"/>
+        </w:rPr>
+      </w:pPr>
+      <w:r>
+        <w:rPr>
+          <w:lang w:val="en-US"/>
+        </w:rPr>
+        <w:t xml:space="preserve">Klassen: </w:t>
+      </w:r>
+      <w:proofErr w:type="spellStart"/>
+      <w:r>
+        <w:rPr>
+          <w:lang w:val="en-US"/>
+        </w:rPr>
+        <w:t>PascalCase</w:t>
+      </w:r>
+      <w:proofErr w:type="spellEnd"/>
+    </w:p>
+    <w:p>
+      <w:pPr>
+        <w:rPr>
+          <w:lang w:val="en-US"/>
+        </w:rPr>
+      </w:pPr>
+      <w:r>
+        <w:rPr>
+          <w:lang w:val="en-US"/>
+        </w:rPr>
+        <w:t>GUI-Controls: camelCase</w:t>
+      </w:r>
+    </w:p>
+    <w:p>
+      <w:pPr>
+        <w:rPr>
+          <w:lang w:val="en-US"/>
+        </w:rPr>
+      </w:pPr>
+    </w:p>
+    <w:p>
+      <w:pPr>
+        <w:pStyle w:val="Untertitel"/>
+        <w:rPr>
+          <w:rStyle w:val="SchwacheHervorhebung"/>
+        </w:rPr>
+      </w:pPr>
+      <w:r>
+        <w:rPr>
+          <w:rStyle w:val="SchwacheHervorhebung"/>
+        </w:rPr>
+        <w:t>Statements</w:t>
+      </w:r>
+    </w:p>
+    <w:p>
+      <w:r>
+        <w:t xml:space="preserve">Mein Code wurde mit </w:t>
+      </w:r>
+      <w:proofErr w:type="spellStart"/>
+      <w:r>
+        <w:t>Indentation</w:t>
+      </w:r>
+      <w:proofErr w:type="spellEnd"/>
+      <w:r>
+        <w:t xml:space="preserve"> geschrieben. </w:t>
+      </w:r>
+    </w:p>
+    <w:p>
+      <w:r>
+        <w:t>New L</w:t>
+      </w:r>
+      <w:r>
+        <w:t xml:space="preserve">ines? </w:t>
+      </w:r>
+      <w:proofErr w:type="spellStart"/>
+      <w:r>
+        <w:t>I</w:t>
+      </w:r>
+      <w:r>
+        <w:t>n</w:t>
+      </w:r>
+      <w:r>
+        <w:t>dentation</w:t>
+      </w:r>
+      <w:proofErr w:type="spellEnd"/>
+      <w:r>
+        <w:t>?</w:t>
+      </w:r>
+    </w:p>
+    <w:p/>
+    <w:p>
+      <w:pPr>
+        <w:pStyle w:val="Untertitel"/>
+        <w:rPr>
+          <w:rStyle w:val="SchwacheHervorhebung"/>
+        </w:rPr>
+      </w:pPr>
+      <w:r>
+        <w:rPr>
+          <w:rStyle w:val="SchwacheHervorhebung"/>
+        </w:rPr>
+        <w:t>Comments</w:t>
+      </w:r>
+    </w:p>
+    <w:p>
+      <w:r>
+        <w:t>Bei jeder neuen Funktion</w:t>
+      </w:r>
+      <w:r>
+        <w:t xml:space="preserve"> wird zuoberst kommentiert, was diese Funktion macht. </w:t>
+      </w:r>
+    </w:p>
+    <w:p>
+      <w:r>
+        <w:t xml:space="preserve">Alles was </w:t>
+      </w:r>
+      <w:proofErr w:type="spellStart"/>
+      <w:r>
+        <w:t>public</w:t>
+      </w:r>
+      <w:proofErr w:type="spellEnd"/>
+      <w:r>
+        <w:t xml:space="preserve"> ist wurde kommentiert</w:t>
+      </w:r>
+      <w:r>
+        <w:t>.</w:t>
+      </w:r>
     </w:p>
     <w:p>
       <w:pPr>
         <w:pStyle w:val="berschrift2"/>
       </w:pPr>
-      <w:bookmarkStart w:id="12" w:name="_Toc7595414"/>
-      <w:r>
-        <w:t>Installationsanleitung</w:t>
-      </w:r>
-      <w:bookmarkEnd w:id="12"/>
-    </w:p>
+      <w:bookmarkStart w:id="8" w:name="_Toc7638167"/>
+      <w:r>
+        <w:t>Welche Funktionen wurden eingesetzt?</w:t>
+      </w:r>
+      <w:bookmarkEnd w:id="8"/>
+    </w:p>
+    <w:tbl>
+      <w:tblPr>
+        <w:tblStyle w:val="Tabellenraster"/>
+        <w:tblW w:w="0" w:type="auto"/>
+        <w:tblLook w:val="04A0" w:firstRow="1" w:lastRow="0" w:firstColumn="1" w:lastColumn="0" w:noHBand="0" w:noVBand="1"/>
+      </w:tblPr>
+      <w:tblGrid>
+        <w:gridCol w:w="1555"/>
+        <w:gridCol w:w="7507"/>
+      </w:tblGrid>
+      <w:tr>
+        <w:tc>
+          <w:tcPr>
+            <w:tcW w:w="1555" w:type="dxa"/>
+          </w:tcPr>
+          <w:p>
+            <w:r>
+              <w:t>A001</w:t>
+            </w:r>
+          </w:p>
+        </w:tc>
+        <w:tc>
+          <w:tcPr>
+            <w:tcW w:w="7507" w:type="dxa"/>
+          </w:tcPr>
+          <w:p>
+            <w:r>
+              <w:t>Der ÖV-Benutzer kann Start- und Endstation mittels Textsuche suchen, indem die Stationen aufgelistet werden.</w:t>
+            </w:r>
+          </w:p>
+        </w:tc>
+      </w:tr>
+      <w:tr>
+        <w:tc>
+          <w:tcPr>
+            <w:tcW w:w="1555" w:type="dxa"/>
+          </w:tcPr>
+          <w:p>
+            <w:r>
+              <w:t>A002</w:t>
+            </w:r>
+          </w:p>
+        </w:tc>
+        <w:tc>
+          <w:tcPr>
+            <w:tcW w:w="7507" w:type="dxa"/>
+          </w:tcPr>
+          <w:p/>
+        </w:tc>
+      </w:tr>
+      <w:tr>
+        <w:tc>
+          <w:tcPr>
+            <w:tcW w:w="1555" w:type="dxa"/>
+          </w:tcPr>
+          <w:p>
+            <w:r>
+              <w:t>A003</w:t>
+            </w:r>
+          </w:p>
+        </w:tc>
+        <w:tc>
+          <w:tcPr>
+            <w:tcW w:w="7507" w:type="dxa"/>
+          </w:tcPr>
+          <w:p/>
+        </w:tc>
+      </w:tr>
+    </w:tbl>
     <w:p>
       <w:pPr>
         <w:pStyle w:val="berschrift2"/>
@@ -2032,7 +2033,67 @@
       <w:pPr>
         <w:pStyle w:val="berschrift2"/>
       </w:pPr>
-      <w:bookmarkStart w:id="13" w:name="_Toc7595415"/>
+      <w:bookmarkStart w:id="9" w:name="_Toc7638168"/>
+      <w:r>
+        <w:t>Teilweise umgesetzte Funktionen</w:t>
+      </w:r>
+      <w:bookmarkEnd w:id="9"/>
+    </w:p>
+    <w:p>
+      <w:pPr>
+        <w:pStyle w:val="berschrift2"/>
+      </w:pPr>
+    </w:p>
+    <w:p>
+      <w:pPr>
+        <w:pStyle w:val="berschrift2"/>
+      </w:pPr>
+      <w:bookmarkStart w:id="10" w:name="_Toc7638169"/>
+      <w:r>
+        <w:t>Bekannte Fehler/Bugs</w:t>
+      </w:r>
+      <w:bookmarkEnd w:id="10"/>
+    </w:p>
+    <w:p>
+      <w:pPr>
+        <w:pStyle w:val="berschrift2"/>
+      </w:pPr>
+    </w:p>
+    <w:p>
+      <w:pPr>
+        <w:pStyle w:val="berschrift2"/>
+      </w:pPr>
+      <w:bookmarkStart w:id="11" w:name="_Toc7638170"/>
+      <w:r>
+        <w:t>Testfälle (Systemtests)</w:t>
+      </w:r>
+      <w:bookmarkEnd w:id="11"/>
+    </w:p>
+    <w:p>
+      <w:pPr>
+        <w:pStyle w:val="berschrift2"/>
+      </w:pPr>
+    </w:p>
+    <w:p>
+      <w:pPr>
+        <w:pStyle w:val="berschrift2"/>
+      </w:pPr>
+      <w:bookmarkStart w:id="12" w:name="_Toc7638171"/>
+      <w:r>
+        <w:t>Installationsanleitung</w:t>
+      </w:r>
+      <w:bookmarkEnd w:id="12"/>
+    </w:p>
+    <w:p>
+      <w:pPr>
+        <w:pStyle w:val="berschrift2"/>
+      </w:pPr>
+    </w:p>
+    <w:p>
+      <w:pPr>
+        <w:pStyle w:val="berschrift2"/>
+      </w:pPr>
+      <w:bookmarkStart w:id="13" w:name="_Toc7638172"/>
       <w:r>
         <w:t>Andere spannende Informationen</w:t>
       </w:r>
@@ -3296,6 +3357,25 @@
       <w:szCs w:val="22"/>
     </w:rPr>
   </w:style>
+  <w:style w:type="table" w:styleId="Tabellenraster">
+    <w:name w:val="Table Grid"/>
+    <w:basedOn w:val="NormaleTabelle"/>
+    <w:uiPriority w:val="39"/>
+    <w:rsid w:val="006E7C50"/>
+    <w:pPr>
+      <w:spacing w:after="0" w:line="240" w:lineRule="auto"/>
+    </w:pPr>
+    <w:tblPr>
+      <w:tblBorders>
+        <w:top w:val="single" w:sz="4" w:space="0" w:color="auto"/>
+        <w:left w:val="single" w:sz="4" w:space="0" w:color="auto"/>
+        <w:bottom w:val="single" w:sz="4" w:space="0" w:color="auto"/>
+        <w:right w:val="single" w:sz="4" w:space="0" w:color="auto"/>
+        <w:insideH w:val="single" w:sz="4" w:space="0" w:color="auto"/>
+        <w:insideV w:val="single" w:sz="4" w:space="0" w:color="auto"/>
+      </w:tblBorders>
+    </w:tblPr>
+  </w:style>
 </w:styles>
 </file>
 
@@ -3599,7 +3679,7 @@
 </file>
 
 <file path=customXml/itemProps1.xml><?xml version="1.0" encoding="utf-8"?>
-<ds:datastoreItem xmlns:ds="http://schemas.openxmlformats.org/officeDocument/2006/customXml" ds:itemID="{5AA2E40F-AAFB-46BD-A47B-C6100B450E69}">
+<ds:datastoreItem xmlns:ds="http://schemas.openxmlformats.org/officeDocument/2006/customXml" ds:itemID="{46A9E462-D1C8-4F07-90B8-011CE0B54070}">
   <ds:schemaRefs>
     <ds:schemaRef ds:uri="http://schemas.openxmlformats.org/officeDocument/2006/bibliography"/>
   </ds:schemaRefs>

</xml_diff>